<commit_message>
Update del hito terminado (??) y pdf
</commit_message>
<xml_diff>
--- a/2º Trimestre/Hito/H_Herramientas_2T_Alejandro_Cortés_Díaz.docx
+++ b/2º Trimestre/Hito/H_Herramientas_2T_Alejandro_Cortés_Díaz.docx
@@ -722,7 +722,7 @@
           <w:r>
             <w:fldChar w:fldCharType="separate"/>
           </w:r>
-          <w:hyperlink w:anchor="_Toc190187864" w:history="1">
+          <w:hyperlink w:anchor="_Toc190188209" w:history="1">
             <w:r>
               <w:rPr>
                 <w:rStyle w:val="Hipervnculo"/>
@@ -749,7 +749,7 @@
                 <w:noProof/>
                 <w:webHidden/>
               </w:rPr>
-              <w:instrText xml:space="preserve"> PAGEREF _Toc190187864 \h </w:instrText>
+              <w:instrText xml:space="preserve"> PAGEREF _Toc190188209 \h </w:instrText>
             </w:r>
             <w:r>
               <w:rPr>
@@ -796,7 +796,7 @@
               <w14:ligatures w14:val="standardContextual"/>
             </w:rPr>
           </w:pPr>
-          <w:hyperlink w:anchor="_Toc190187865" w:history="1">
+          <w:hyperlink w:anchor="_Toc190188210" w:history="1">
             <w:r>
               <w:rPr>
                 <w:rStyle w:val="Hipervnculo"/>
@@ -823,7 +823,7 @@
                 <w:noProof/>
                 <w:webHidden/>
               </w:rPr>
-              <w:instrText xml:space="preserve"> PAGEREF _Toc190187865 \h </w:instrText>
+              <w:instrText xml:space="preserve"> PAGEREF _Toc190188210 \h </w:instrText>
             </w:r>
             <w:r>
               <w:rPr>
@@ -870,30 +870,14 @@
               <w14:ligatures w14:val="standardContextual"/>
             </w:rPr>
           </w:pPr>
-          <w:hyperlink w:anchor="_Toc190187866" w:history="1">
+          <w:hyperlink w:anchor="_Toc190188211" w:history="1">
             <w:r>
               <w:rPr>
                 <w:rStyle w:val="Hipervnculo"/>
                 <w:rFonts w:ascii="Calisto MT" w:hAnsi="Calisto MT"/>
                 <w:noProof/>
               </w:rPr>
-              <w:t>Sprint Bac</w:t>
-            </w:r>
-            <w:r>
-              <w:rPr>
-                <w:rStyle w:val="Hipervnculo"/>
-                <w:rFonts w:ascii="Calisto MT" w:hAnsi="Calisto MT"/>
-                <w:noProof/>
-              </w:rPr>
-              <w:t>k</w:t>
-            </w:r>
-            <w:r>
-              <w:rPr>
-                <w:rStyle w:val="Hipervnculo"/>
-                <w:rFonts w:ascii="Calisto MT" w:hAnsi="Calisto MT"/>
-                <w:noProof/>
-              </w:rPr>
-              <w:t>log:</w:t>
+              <w:t>Sprint Backlog:</w:t>
             </w:r>
             <w:r>
               <w:rPr>
@@ -914,7 +898,7 @@
                 <w:noProof/>
                 <w:webHidden/>
               </w:rPr>
-              <w:instrText xml:space="preserve"> PAGEREF _Toc190187866 \h </w:instrText>
+              <w:instrText xml:space="preserve"> PAGEREF _Toc190188211 \h </w:instrText>
             </w:r>
             <w:r>
               <w:rPr>
@@ -961,7 +945,7 @@
               <w14:ligatures w14:val="standardContextual"/>
             </w:rPr>
           </w:pPr>
-          <w:hyperlink w:anchor="_Toc190187867" w:history="1">
+          <w:hyperlink w:anchor="_Toc190188212" w:history="1">
             <w:r>
               <w:rPr>
                 <w:rStyle w:val="Hipervnculo"/>
@@ -989,7 +973,7 @@
                 <w:noProof/>
                 <w:webHidden/>
               </w:rPr>
-              <w:instrText xml:space="preserve"> PAGEREF _Toc190187867 \h </w:instrText>
+              <w:instrText xml:space="preserve"> PAGEREF _Toc190188212 \h </w:instrText>
             </w:r>
             <w:r>
               <w:rPr>
@@ -1036,7 +1020,7 @@
               <w14:ligatures w14:val="standardContextual"/>
             </w:rPr>
           </w:pPr>
-          <w:hyperlink w:anchor="_Toc190187868" w:history="1">
+          <w:hyperlink w:anchor="_Toc190188213" w:history="1">
             <w:r>
               <w:rPr>
                 <w:rStyle w:val="Hipervnculo"/>
@@ -1064,7 +1048,7 @@
                 <w:noProof/>
                 <w:webHidden/>
               </w:rPr>
-              <w:instrText xml:space="preserve"> PAGEREF _Toc190187868 \h </w:instrText>
+              <w:instrText xml:space="preserve"> PAGEREF _Toc190188213 \h </w:instrText>
             </w:r>
             <w:r>
               <w:rPr>
@@ -1111,7 +1095,7 @@
               <w14:ligatures w14:val="standardContextual"/>
             </w:rPr>
           </w:pPr>
-          <w:hyperlink w:anchor="_Toc190187869" w:history="1">
+          <w:hyperlink w:anchor="_Toc190188214" w:history="1">
             <w:r>
               <w:rPr>
                 <w:rStyle w:val="Hipervnculo"/>
@@ -1140,7 +1124,7 @@
                 <w:noProof/>
                 <w:webHidden/>
               </w:rPr>
-              <w:instrText xml:space="preserve"> PAGEREF _Toc190187869 \h </w:instrText>
+              <w:instrText xml:space="preserve"> PAGEREF _Toc190188214 \h </w:instrText>
             </w:r>
             <w:r>
               <w:rPr>
@@ -1187,7 +1171,7 @@
               <w14:ligatures w14:val="standardContextual"/>
             </w:rPr>
           </w:pPr>
-          <w:hyperlink w:anchor="_Toc190187870" w:history="1">
+          <w:hyperlink w:anchor="_Toc190188215" w:history="1">
             <w:r>
               <w:rPr>
                 <w:rStyle w:val="Hipervnculo"/>
@@ -1216,7 +1200,7 @@
                 <w:noProof/>
                 <w:webHidden/>
               </w:rPr>
-              <w:instrText xml:space="preserve"> PAGEREF _Toc190187870 \h </w:instrText>
+              <w:instrText xml:space="preserve"> PAGEREF _Toc190188215 \h </w:instrText>
             </w:r>
             <w:r>
               <w:rPr>
@@ -1263,7 +1247,7 @@
               <w14:ligatures w14:val="standardContextual"/>
             </w:rPr>
           </w:pPr>
-          <w:hyperlink w:anchor="_Toc190187871" w:history="1">
+          <w:hyperlink w:anchor="_Toc190188216" w:history="1">
             <w:r>
               <w:rPr>
                 <w:rStyle w:val="Hipervnculo"/>
@@ -1301,7 +1285,7 @@
                 <w:noProof/>
                 <w:webHidden/>
               </w:rPr>
-              <w:instrText xml:space="preserve"> PAGEREF _Toc190187871 \h </w:instrText>
+              <w:instrText xml:space="preserve"> PAGEREF _Toc190188216 \h </w:instrText>
             </w:r>
             <w:r>
               <w:rPr>
@@ -1348,7 +1332,7 @@
               <w14:ligatures w14:val="standardContextual"/>
             </w:rPr>
           </w:pPr>
-          <w:hyperlink w:anchor="_Toc190187872" w:history="1">
+          <w:hyperlink w:anchor="_Toc190188217" w:history="1">
             <w:r>
               <w:rPr>
                 <w:rStyle w:val="Hipervnculo"/>
@@ -1386,7 +1370,7 @@
                 <w:noProof/>
                 <w:webHidden/>
               </w:rPr>
-              <w:instrText xml:space="preserve"> PAGEREF _Toc190187872 \h </w:instrText>
+              <w:instrText xml:space="preserve"> PAGEREF _Toc190188217 \h </w:instrText>
             </w:r>
             <w:r>
               <w:rPr>
@@ -1433,7 +1417,7 @@
               <w14:ligatures w14:val="standardContextual"/>
             </w:rPr>
           </w:pPr>
-          <w:hyperlink w:anchor="_Toc190187873" w:history="1">
+          <w:hyperlink w:anchor="_Toc190188218" w:history="1">
             <w:r>
               <w:rPr>
                 <w:rStyle w:val="Hipervnculo"/>
@@ -1489,7 +1473,7 @@
                 <w:noProof/>
                 <w:webHidden/>
               </w:rPr>
-              <w:instrText xml:space="preserve"> PAGEREF _Toc190187873 \h </w:instrText>
+              <w:instrText xml:space="preserve"> PAGEREF _Toc190188218 \h </w:instrText>
             </w:r>
             <w:r>
               <w:rPr>
@@ -1536,7 +1520,7 @@
               <w14:ligatures w14:val="standardContextual"/>
             </w:rPr>
           </w:pPr>
-          <w:hyperlink w:anchor="_Toc190187874" w:history="1">
+          <w:hyperlink w:anchor="_Toc190188219" w:history="1">
             <w:r>
               <w:rPr>
                 <w:rStyle w:val="Hipervnculo"/>
@@ -1574,7 +1558,7 @@
                 <w:noProof/>
                 <w:webHidden/>
               </w:rPr>
-              <w:instrText xml:space="preserve"> PAGEREF _Toc190187874 \h </w:instrText>
+              <w:instrText xml:space="preserve"> PAGEREF _Toc190188219 \h </w:instrText>
             </w:r>
             <w:r>
               <w:rPr>
@@ -1621,7 +1605,7 @@
               <w14:ligatures w14:val="standardContextual"/>
             </w:rPr>
           </w:pPr>
-          <w:hyperlink w:anchor="_Toc190187875" w:history="1">
+          <w:hyperlink w:anchor="_Toc190188220" w:history="1">
             <w:r>
               <w:rPr>
                 <w:rStyle w:val="Hipervnculo"/>
@@ -1659,7 +1643,7 @@
                 <w:noProof/>
                 <w:webHidden/>
               </w:rPr>
-              <w:instrText xml:space="preserve"> PAGEREF _Toc190187875 \h </w:instrText>
+              <w:instrText xml:space="preserve"> PAGEREF _Toc190188220 \h </w:instrText>
             </w:r>
             <w:r>
               <w:rPr>
@@ -1706,7 +1690,7 @@
               <w14:ligatures w14:val="standardContextual"/>
             </w:rPr>
           </w:pPr>
-          <w:hyperlink w:anchor="_Toc190187876" w:history="1">
+          <w:hyperlink w:anchor="_Toc190188221" w:history="1">
             <w:r>
               <w:rPr>
                 <w:rStyle w:val="Hipervnculo"/>
@@ -1744,7 +1728,7 @@
                 <w:noProof/>
                 <w:webHidden/>
               </w:rPr>
-              <w:instrText xml:space="preserve"> PAGEREF _Toc190187876 \h </w:instrText>
+              <w:instrText xml:space="preserve"> PAGEREF _Toc190188221 \h </w:instrText>
             </w:r>
             <w:r>
               <w:rPr>
@@ -1791,7 +1775,7 @@
               <w14:ligatures w14:val="standardContextual"/>
             </w:rPr>
           </w:pPr>
-          <w:hyperlink w:anchor="_Toc190187877" w:history="1">
+          <w:hyperlink w:anchor="_Toc190188222" w:history="1">
             <w:r>
               <w:rPr>
                 <w:rStyle w:val="Hipervnculo"/>
@@ -1829,7 +1813,7 @@
                 <w:noProof/>
                 <w:webHidden/>
               </w:rPr>
-              <w:instrText xml:space="preserve"> PAGEREF _Toc190187877 \h </w:instrText>
+              <w:instrText xml:space="preserve"> PAGEREF _Toc190188222 \h </w:instrText>
             </w:r>
             <w:r>
               <w:rPr>
@@ -1876,7 +1860,7 @@
               <w14:ligatures w14:val="standardContextual"/>
             </w:rPr>
           </w:pPr>
-          <w:hyperlink w:anchor="_Toc190187878" w:history="1">
+          <w:hyperlink w:anchor="_Toc190188223" w:history="1">
             <w:r>
               <w:rPr>
                 <w:rStyle w:val="Hipervnculo"/>
@@ -1906,7 +1890,7 @@
                 <w:noProof/>
                 <w:webHidden/>
               </w:rPr>
-              <w:instrText xml:space="preserve"> PAGEREF _Toc190187878 \h </w:instrText>
+              <w:instrText xml:space="preserve"> PAGEREF _Toc190188223 \h </w:instrText>
             </w:r>
             <w:r>
               <w:rPr>
@@ -1953,7 +1937,7 @@
               <w14:ligatures w14:val="standardContextual"/>
             </w:rPr>
           </w:pPr>
-          <w:hyperlink w:anchor="_Toc190187879" w:history="1">
+          <w:hyperlink w:anchor="_Toc190188224" w:history="1">
             <w:r>
               <w:rPr>
                 <w:rStyle w:val="Hipervnculo"/>
@@ -1962,7 +1946,27 @@
                 <w:bCs/>
                 <w:noProof/>
               </w:rPr>
-              <w:t>Bibliografía</w:t>
+              <w:t>Biblio</w:t>
+            </w:r>
+            <w:r>
+              <w:rPr>
+                <w:rStyle w:val="Hipervnculo"/>
+                <w:rFonts w:ascii="Calisto MT" w:hAnsi="Calisto MT" w:cs="Times New Roman"/>
+                <w:b/>
+                <w:bCs/>
+                <w:noProof/>
+              </w:rPr>
+              <w:t>g</w:t>
+            </w:r>
+            <w:r>
+              <w:rPr>
+                <w:rStyle w:val="Hipervnculo"/>
+                <w:rFonts w:ascii="Calisto MT" w:hAnsi="Calisto MT" w:cs="Times New Roman"/>
+                <w:b/>
+                <w:bCs/>
+                <w:noProof/>
+              </w:rPr>
+              <w:t>rafía</w:t>
             </w:r>
             <w:r>
               <w:rPr>
@@ -1983,7 +1987,7 @@
                 <w:noProof/>
                 <w:webHidden/>
               </w:rPr>
-              <w:instrText xml:space="preserve"> PAGEREF _Toc190187879 \h </w:instrText>
+              <w:instrText xml:space="preserve"> PAGEREF _Toc190188224 \h </w:instrText>
             </w:r>
             <w:r>
               <w:rPr>
@@ -2216,7 +2220,7 @@
       <w:pPr>
         <w:pStyle w:val="Ttulo1"/>
       </w:pPr>
-      <w:bookmarkStart w:id="0" w:name="_Toc190187864"/>
+      <w:bookmarkStart w:id="0" w:name="_Toc190188209"/>
       <w:r>
         <w:rPr>
           <w:rStyle w:val="Textoennegrita"/>
@@ -2283,7 +2287,7 @@
       <w:pPr>
         <w:pStyle w:val="Ttulo1"/>
       </w:pPr>
-      <w:bookmarkStart w:id="1" w:name="_Toc190187865"/>
+      <w:bookmarkStart w:id="1" w:name="_Toc190188210"/>
       <w:proofErr w:type="spellStart"/>
       <w:r>
         <w:rPr>
@@ -2820,7 +2824,7 @@
           <w:rFonts w:ascii="Calisto MT" w:hAnsi="Calisto MT"/>
         </w:rPr>
       </w:pPr>
-      <w:bookmarkStart w:id="2" w:name="_Toc190187866"/>
+      <w:bookmarkStart w:id="2" w:name="_Toc190188211"/>
       <w:r>
         <w:rPr>
           <w:rStyle w:val="Textoennegrita"/>
@@ -3172,7 +3176,7 @@
           <w:rFonts w:ascii="Calisto MT" w:hAnsi="Calisto MT"/>
         </w:rPr>
       </w:pPr>
-      <w:bookmarkStart w:id="3" w:name="_Toc190187867"/>
+      <w:bookmarkStart w:id="3" w:name="_Toc190188212"/>
       <w:r>
         <w:rPr>
           <w:rStyle w:val="Textoennegrita"/>
@@ -3645,7 +3649,7 @@
           <w:rFonts w:ascii="Calisto MT" w:hAnsi="Calisto MT"/>
         </w:rPr>
       </w:pPr>
-      <w:bookmarkStart w:id="4" w:name="_Toc190187868"/>
+      <w:bookmarkStart w:id="4" w:name="_Toc190188213"/>
       <w:r>
         <w:rPr>
           <w:rStyle w:val="Textoennegrita"/>
@@ -4845,41 +4849,13 @@
           <w:lang w:eastAsia="es-ES"/>
         </w:rPr>
       </w:pPr>
-      <w:bookmarkStart w:id="5" w:name="_Toc190187869"/>
-      <w:r>
-        <w:rPr>
-          <w:rFonts w:ascii="Calisto MT" w:hAnsi="Calisto MT"/>
-          <w:lang w:eastAsia="es-ES"/>
-        </w:rPr>
-        <w:t>Diseña un tablero Kanban que represente el flujo de trabajo del equipo. Puedes</w:t>
-      </w:r>
-      <w:r>
-        <w:rPr>
-          <w:rFonts w:ascii="Calisto MT" w:hAnsi="Calisto MT"/>
-          <w:lang w:eastAsia="es-ES"/>
-        </w:rPr>
-        <w:t xml:space="preserve"> </w:t>
-      </w:r>
-      <w:r>
-        <w:rPr>
-          <w:rFonts w:ascii="Calisto MT" w:hAnsi="Calisto MT"/>
-          <w:lang w:eastAsia="es-ES"/>
-        </w:rPr>
-        <w:t xml:space="preserve">hacerlo de manera </w:t>
-      </w:r>
-      <w:r>
-        <w:rPr>
-          <w:rFonts w:ascii="Calisto MT" w:hAnsi="Calisto MT"/>
-          <w:lang w:eastAsia="es-ES"/>
-        </w:rPr>
-        <w:t>digital (</w:t>
-      </w:r>
-      <w:r>
-        <w:rPr>
-          <w:rFonts w:ascii="Calisto MT" w:hAnsi="Calisto MT"/>
-          <w:lang w:eastAsia="es-ES"/>
-        </w:rPr>
-        <w:t>utilizando herramientas como Jira, Trello, etc.).</w:t>
+      <w:bookmarkStart w:id="5" w:name="_Toc190188214"/>
+      <w:r>
+        <w:rPr>
+          <w:rFonts w:ascii="Calisto MT" w:hAnsi="Calisto MT"/>
+          <w:lang w:eastAsia="es-ES"/>
+        </w:rPr>
+        <w:t>Diseña un tablero Kanban que represente el flujo de trabajo del equipo. Puedes hacerlo de manera digital (utilizando herramientas como Jira, Trello, etc.).</w:t>
       </w:r>
       <w:bookmarkEnd w:id="5"/>
     </w:p>
@@ -4891,7 +4867,7 @@
           <w:lang w:eastAsia="es-ES"/>
         </w:rPr>
       </w:pPr>
-      <w:bookmarkStart w:id="6" w:name="_Toc190187870"/>
+      <w:bookmarkStart w:id="6" w:name="_Toc190188215"/>
       <w:r>
         <w:rPr>
           <w:rFonts w:ascii="Calisto MT" w:hAnsi="Calisto MT"/>
@@ -4921,7 +4897,7 @@
           <w:lang w:eastAsia="es-ES"/>
         </w:rPr>
       </w:pPr>
-      <w:bookmarkStart w:id="7" w:name="_Toc190187871"/>
+      <w:bookmarkStart w:id="7" w:name="_Toc190188216"/>
       <w:r>
         <w:rPr>
           <w:rFonts w:ascii="Times New Roman" w:hAnsi="Times New Roman" w:cs="Times New Roman"/>
@@ -4972,7 +4948,7 @@
           <w:lang w:eastAsia="es-ES"/>
         </w:rPr>
       </w:pPr>
-      <w:bookmarkStart w:id="8" w:name="_Toc190187872"/>
+      <w:bookmarkStart w:id="8" w:name="_Toc190188217"/>
       <w:r>
         <w:rPr>
           <w:rFonts w:ascii="Times New Roman" w:hAnsi="Times New Roman" w:cs="Times New Roman"/>
@@ -5023,7 +4999,7 @@
           <w:lang w:eastAsia="es-ES"/>
         </w:rPr>
       </w:pPr>
-      <w:bookmarkStart w:id="9" w:name="_Toc190187873"/>
+      <w:bookmarkStart w:id="9" w:name="_Toc190188218"/>
       <w:r>
         <w:rPr>
           <w:rFonts w:ascii="Times New Roman" w:hAnsi="Times New Roman" w:cs="Times New Roman"/>
@@ -5092,7 +5068,7 @@
           <w:lang w:eastAsia="es-ES"/>
         </w:rPr>
       </w:pPr>
-      <w:bookmarkStart w:id="10" w:name="_Toc190187874"/>
+      <w:bookmarkStart w:id="10" w:name="_Toc190188219"/>
       <w:r>
         <w:rPr>
           <w:rFonts w:ascii="Times New Roman" w:hAnsi="Times New Roman" w:cs="Times New Roman"/>
@@ -5143,7 +5119,7 @@
           <w:lang w:eastAsia="es-ES"/>
         </w:rPr>
       </w:pPr>
-      <w:bookmarkStart w:id="11" w:name="_Toc190187875"/>
+      <w:bookmarkStart w:id="11" w:name="_Toc190188220"/>
       <w:r>
         <w:rPr>
           <w:rFonts w:ascii="Times New Roman" w:hAnsi="Times New Roman" w:cs="Times New Roman"/>
@@ -5194,7 +5170,7 @@
           <w:lang w:eastAsia="es-ES"/>
         </w:rPr>
       </w:pPr>
-      <w:bookmarkStart w:id="12" w:name="_Toc190187876"/>
+      <w:bookmarkStart w:id="12" w:name="_Toc190188221"/>
       <w:r>
         <w:rPr>
           <w:rFonts w:ascii="Times New Roman" w:hAnsi="Times New Roman" w:cs="Times New Roman"/>
@@ -5285,7 +5261,7 @@
           <w:lang w:eastAsia="es-ES"/>
         </w:rPr>
       </w:pPr>
-      <w:bookmarkStart w:id="13" w:name="_Toc190187877"/>
+      <w:bookmarkStart w:id="13" w:name="_Toc190188222"/>
       <w:r>
         <w:rPr>
           <w:rFonts w:ascii="Times New Roman" w:hAnsi="Times New Roman" w:cs="Times New Roman"/>
@@ -5328,6 +5304,7 @@
       </w:pPr>
       <w:r>
         <w:rPr>
+          <w:noProof/>
           <w:lang w:eastAsia="es-ES"/>
         </w:rPr>
         <w:drawing>
@@ -5378,7 +5355,7 @@
           <w:lang w:eastAsia="es-ES"/>
         </w:rPr>
       </w:pPr>
-      <w:bookmarkStart w:id="14" w:name="_Toc190187878"/>
+      <w:bookmarkStart w:id="14" w:name="_Toc190188223"/>
       <w:r>
         <w:rPr>
           <w:rFonts w:ascii="Calisto MT" w:eastAsia="Times New Roman" w:hAnsi="Calisto MT" w:cs="Times New Roman"/>
@@ -5406,31 +5383,22 @@
       <w:pPr>
         <w:spacing w:after="240"/>
         <w:rPr>
-          <w:rFonts w:ascii="Calisto MT" w:eastAsia="Times New Roman" w:hAnsi="Calisto MT" w:cs="Calibri"/>
-          <w:b/>
-          <w:color w:val="2E75B5"/>
-          <w:sz w:val="32"/>
-          <w:szCs w:val="32"/>
-          <w:lang w:eastAsia="es-ES"/>
+          <w:rFonts w:ascii="Calisto MT" w:hAnsi="Calisto MT"/>
+          <w:sz w:val="28"/>
+          <w:szCs w:val="28"/>
         </w:rPr>
       </w:pPr>
       <w:hyperlink r:id="rId10" w:history="1">
         <w:r>
           <w:rPr>
             <w:rStyle w:val="Hipervnculo"/>
-            <w:sz w:val="32"/>
-            <w:szCs w:val="32"/>
+            <w:rFonts w:ascii="Calisto MT" w:hAnsi="Calisto MT"/>
+            <w:sz w:val="28"/>
+            <w:szCs w:val="28"/>
           </w:rPr>
-          <w:t>https://github.com/Cortes-cmd/BBDD.git</w:t>
+          <w:t>https://github.com/Cortes-cmd/Herramientas.git</w:t>
         </w:r>
       </w:hyperlink>
-      <w:r>
-        <w:rPr>
-          <w:sz w:val="32"/>
-          <w:szCs w:val="32"/>
-        </w:rPr>
-        <w:t xml:space="preserve"> </w:t>
-      </w:r>
     </w:p>
     <w:p>
       <w:pPr>
@@ -5693,7 +5661,7 @@
           <w:szCs w:val="36"/>
         </w:rPr>
       </w:pPr>
-      <w:bookmarkStart w:id="15" w:name="_Toc190187879"/>
+      <w:bookmarkStart w:id="15" w:name="_Toc190188224"/>
       <w:r>
         <w:rPr>
           <w:rFonts w:ascii="Calisto MT" w:hAnsi="Calisto MT" w:cs="Times New Roman"/>
@@ -11896,6 +11864,7 @@
   <w:style w:type="character" w:default="1" w:styleId="Fuentedeprrafopredeter">
     <w:name w:val="Default Paragraph Font"/>
     <w:uiPriority w:val="1"/>
+    <w:semiHidden/>
     <w:unhideWhenUsed/>
   </w:style>
   <w:style w:type="table" w:default="1" w:styleId="Tablanormal">

</xml_diff>